<commit_message>
update link khảo sát
</commit_message>
<xml_diff>
--- a/SurveyApplication.API/TempData/MAU_PKS_DOANH_NGHIEP.docx
+++ b/SurveyApplication.API/TempData/MAU_PKS_DOANH_NGHIEP.docx
@@ -378,14 +378,6 @@
               <w:t>HO_TEN</w:t>
             </w:r>
             <w:bookmarkEnd w:id="0"/>
-            <w:r>
-              <w:rPr>
-                <w:color w:val="000000" w:themeColor="text1"/>
-                <w:sz w:val="26"/>
-                <w:szCs w:val="26"/>
-              </w:rPr>
-              <w:tab/>
-            </w:r>
           </w:p>
           <w:p>
             <w:pPr>
@@ -428,14 +420,6 @@
               <w:t>CHUC_VU</w:t>
             </w:r>
             <w:bookmarkEnd w:id="1"/>
-            <w:r>
-              <w:rPr>
-                <w:color w:val="000000" w:themeColor="text1"/>
-                <w:sz w:val="26"/>
-                <w:szCs w:val="26"/>
-              </w:rPr>
-              <w:tab/>
-            </w:r>
           </w:p>
           <w:p>
             <w:pPr>
@@ -476,7 +460,7 @@
                 <w:sz w:val="26"/>
                 <w:szCs w:val="26"/>
               </w:rPr>
-              <w:t>…………………………</w:t>
+              <w:t xml:space="preserve">                                  </w:t>
             </w:r>
             <w:r>
               <w:rPr>
@@ -503,7 +487,7 @@
                 <w:sz w:val="26"/>
                 <w:szCs w:val="26"/>
               </w:rPr>
-              <w:tab/>
+              <w:t xml:space="preserve"> </w:t>
             </w:r>
           </w:p>
           <w:p>
@@ -568,14 +552,6 @@
               <w:t>TEN_DON_VI</w:t>
             </w:r>
             <w:bookmarkEnd w:id="4"/>
-            <w:r>
-              <w:rPr>
-                <w:color w:val="000000" w:themeColor="text1"/>
-                <w:sz w:val="26"/>
-                <w:szCs w:val="26"/>
-              </w:rPr>
-              <w:tab/>
-            </w:r>
           </w:p>
           <w:p>
             <w:pPr>
@@ -610,14 +586,6 @@
               <w:t>DIA_CHI</w:t>
             </w:r>
             <w:bookmarkEnd w:id="5"/>
-            <w:r>
-              <w:rPr>
-                <w:color w:val="000000" w:themeColor="text1"/>
-                <w:sz w:val="26"/>
-                <w:szCs w:val="26"/>
-              </w:rPr>
-              <w:tab/>
-            </w:r>
           </w:p>
           <w:p>
             <w:pPr>
@@ -658,7 +626,7 @@
                 <w:sz w:val="26"/>
                 <w:szCs w:val="26"/>
               </w:rPr>
-              <w:t>………………………</w:t>
+              <w:t xml:space="preserve">                             </w:t>
             </w:r>
             <w:r>
               <w:rPr>
@@ -679,14 +647,6 @@
               <w:t>EMAIL_2</w:t>
             </w:r>
             <w:bookmarkEnd w:id="7"/>
-            <w:r>
-              <w:rPr>
-                <w:color w:val="000000" w:themeColor="text1"/>
-                <w:sz w:val="26"/>
-                <w:szCs w:val="26"/>
-              </w:rPr>
-              <w:tab/>
-            </w:r>
           </w:p>
         </w:tc>
       </w:tr>
@@ -1234,7 +1194,23 @@
                 <w:sz w:val="26"/>
                 <w:szCs w:val="26"/>
               </w:rPr>
-              <w:t xml:space="preserve"> Khác </w:t>
+              <w:t xml:space="preserve"> Khác</w:t>
+            </w:r>
+            <w:r>
+              <w:rPr>
+                <w:color w:val="000000"/>
+                <w:sz w:val="26"/>
+                <w:szCs w:val="26"/>
+              </w:rPr>
+              <w:t>:</w:t>
+            </w:r>
+            <w:r>
+              <w:rPr>
+                <w:color w:val="000000"/>
+                <w:sz w:val="26"/>
+                <w:szCs w:val="26"/>
+              </w:rPr>
+              <w:t xml:space="preserve"> </w:t>
             </w:r>
             <w:r>
               <w:rPr>
@@ -1250,22 +1226,6 @@
                 <w:szCs w:val="26"/>
               </w:rPr>
               <w:t xml:space="preserve"> </w:t>
-            </w:r>
-            <w:r>
-              <w:rPr>
-                <w:color w:val="000000" w:themeColor="text1"/>
-                <w:sz w:val="26"/>
-                <w:szCs w:val="26"/>
-              </w:rPr>
-              <w:t>………………………………………………………</w:t>
-            </w:r>
-            <w:r>
-              <w:rPr>
-                <w:color w:val="000000" w:themeColor="text1"/>
-                <w:sz w:val="26"/>
-                <w:szCs w:val="26"/>
-              </w:rPr>
-              <w:t>…….</w:t>
             </w:r>
           </w:p>
           <w:p>
@@ -1567,6 +1527,57 @@
               <w:t>là?</w:t>
             </w:r>
           </w:p>
+          <w:p>
+            <w:pPr>
+              <w:tabs>
+                <w:tab w:val="left" w:pos="9435"/>
+              </w:tabs>
+              <w:spacing w:before="60" w:after="60"/>
+              <w:ind w:left="795" w:right="346" w:firstLine="0"/>
+              <w:jc w:val="left"/>
+              <w:rPr>
+                <w:i/>
+                <w:color w:val="000000" w:themeColor="text1"/>
+                <w:sz w:val="26"/>
+                <w:szCs w:val="26"/>
+              </w:rPr>
+            </w:pPr>
+            <w:r>
+              <w:rPr>
+                <w:color w:val="000000"/>
+                <w:sz w:val="26"/>
+                <w:szCs w:val="26"/>
+              </w:rPr>
+              <w:t>(</w:t>
+            </w:r>
+            <w:r>
+              <w:rPr>
+                <w:i/>
+                <w:color w:val="000000" w:themeColor="text1"/>
+                <w:sz w:val="26"/>
+                <w:szCs w:val="26"/>
+              </w:rPr>
+              <w:t>Chỉ liệt kê tối đa 10 công việc chính.</w:t>
+            </w:r>
+            <w:r>
+              <w:rPr>
+                <w:i/>
+                <w:color w:val="000000" w:themeColor="text1"/>
+                <w:sz w:val="26"/>
+                <w:szCs w:val="26"/>
+              </w:rPr>
+              <w:t xml:space="preserve"> </w:t>
+            </w:r>
+            <w:r>
+              <w:rPr>
+                <w:i/>
+                <w:color w:val="000000" w:themeColor="text1"/>
+                <w:sz w:val="26"/>
+                <w:szCs w:val="26"/>
+              </w:rPr>
+              <w:t>Trường hợp một người làm nhiều việc thì tính 1 lần cho công việc chính của người đó)</w:t>
+            </w:r>
+          </w:p>
           <w:tbl>
             <w:tblPr>
               <w:tblStyle w:val="TableGrid"/>
@@ -1576,21 +1587,27 @@
               <w:tblLook w:val="04A0" w:firstRow="1" w:lastRow="0" w:firstColumn="1" w:lastColumn="0" w:noHBand="0" w:noVBand="1"/>
             </w:tblPr>
             <w:tblGrid>
-              <w:gridCol w:w="3060"/>
-              <w:gridCol w:w="3240"/>
+              <w:gridCol w:w="1170"/>
+              <w:gridCol w:w="5310"/>
               <w:gridCol w:w="2700"/>
             </w:tblGrid>
             <w:tr>
               <w:tc>
                 <w:tcPr>
-                  <w:tcW w:w="3060" w:type="dxa"/>
-                  <w:vMerge w:val="restart"/>
+                  <w:tcW w:w="1170" w:type="dxa"/>
+                  <w:vAlign w:val="center"/>
                 </w:tcPr>
                 <w:p>
                   <w:pPr>
-                    <w:ind w:firstLine="0"/>
+                    <w:tabs>
+                      <w:tab w:val="left" w:pos="525"/>
+                    </w:tabs>
+                    <w:ind w:right="230" w:firstLine="0"/>
+                    <w:jc w:val="center"/>
                     <w:textAlignment w:val="center"/>
                     <w:rPr>
+                      <w:b/>
+                      <w:i/>
                       <w:color w:val="000000"/>
                       <w:sz w:val="26"/>
                       <w:szCs w:val="26"/>
@@ -1598,71 +1615,24 @@
                   </w:pPr>
                   <w:r>
                     <w:rPr>
+                      <w:b/>
+                      <w:i/>
                       <w:color w:val="000000"/>
                       <w:sz w:val="26"/>
                       <w:szCs w:val="26"/>
                     </w:rPr>
-                    <w:t>Phân theo công việc</w:t>
-                  </w:r>
-                </w:p>
-                <w:p>
-                  <w:pPr>
-                    <w:spacing w:before="60" w:after="60"/>
-                    <w:ind w:firstLine="0"/>
-                    <w:jc w:val="left"/>
-                    <w:rPr>
-                      <w:i/>
-                      <w:color w:val="000000" w:themeColor="text1"/>
-                      <w:sz w:val="26"/>
-                      <w:szCs w:val="26"/>
-                    </w:rPr>
-                  </w:pPr>
-                  <w:r>
-                    <w:rPr>
-                      <w:color w:val="000000"/>
-                      <w:sz w:val="26"/>
-                      <w:szCs w:val="26"/>
-                    </w:rPr>
-                    <w:t>(</w:t>
-                  </w:r>
-                  <w:r>
-                    <w:rPr>
-                      <w:i/>
-                      <w:color w:val="000000" w:themeColor="text1"/>
-                      <w:sz w:val="26"/>
-                      <w:szCs w:val="26"/>
-                    </w:rPr>
-                    <w:t>Chỉ liệt kê tối đa 10 công việc chính.</w:t>
-                  </w:r>
-                </w:p>
-                <w:p>
-                  <w:pPr>
-                    <w:ind w:left="75" w:firstLine="0"/>
-                    <w:textAlignment w:val="center"/>
-                    <w:rPr>
-                      <w:color w:val="000000"/>
-                      <w:sz w:val="26"/>
-                      <w:szCs w:val="26"/>
-                    </w:rPr>
-                  </w:pPr>
-                  <w:r>
-                    <w:rPr>
-                      <w:i/>
-                      <w:color w:val="000000" w:themeColor="text1"/>
-                      <w:sz w:val="26"/>
-                      <w:szCs w:val="26"/>
-                    </w:rPr>
-                    <w:t>Trường hợp một người làm nhiều việc thì tính 1 lần cho công việc chính của người đó)</w:t>
+                    <w:t>STT</w:t>
                   </w:r>
                 </w:p>
               </w:tc>
               <w:tc>
                 <w:tcPr>
-                  <w:tcW w:w="3240" w:type="dxa"/>
+                  <w:tcW w:w="5310" w:type="dxa"/>
                 </w:tcPr>
                 <w:p>
                   <w:pPr>
                     <w:ind w:firstLine="0"/>
+                    <w:jc w:val="center"/>
                     <w:textAlignment w:val="center"/>
                     <w:rPr>
                       <w:b/>
@@ -1691,6 +1661,7 @@
                 <w:p>
                   <w:pPr>
                     <w:ind w:firstLine="0"/>
+                    <w:jc w:val="center"/>
                     <w:textAlignment w:val="center"/>
                     <w:rPr>
                       <w:b/>
@@ -1716,33 +1687,17 @@
             <w:tr>
               <w:tc>
                 <w:tcPr>
-                  <w:tcW w:w="3060" w:type="dxa"/>
-                  <w:vMerge/>
-                </w:tcPr>
-                <w:p>
-                  <w:pPr>
-                    <w:ind w:firstLine="0"/>
-                    <w:textAlignment w:val="center"/>
-                    <w:rPr>
-                      <w:color w:val="000000"/>
-                      <w:sz w:val="26"/>
-                      <w:szCs w:val="26"/>
-                    </w:rPr>
-                  </w:pPr>
-                </w:p>
-              </w:tc>
-              <w:tc>
-                <w:tcPr>
-                  <w:tcW w:w="3240" w:type="dxa"/>
+                  <w:tcW w:w="1170" w:type="dxa"/>
+                  <w:vAlign w:val="center"/>
                 </w:tcPr>
                 <w:p>
                   <w:pPr>
                     <w:pStyle w:val="ListParagraph"/>
-                    <w:numPr>
-                      <w:ilvl w:val="0"/>
-                      <w:numId w:val="30"/>
-                    </w:numPr>
-                    <w:ind w:hanging="720"/>
+                    <w:tabs>
+                      <w:tab w:val="left" w:pos="525"/>
+                    </w:tabs>
+                    <w:ind w:left="255" w:right="230" w:firstLine="0"/>
+                    <w:jc w:val="center"/>
                     <w:textAlignment w:val="center"/>
                     <w:rPr>
                       <w:color w:val="000000"/>
@@ -1756,8 +1711,26 @@
                       <w:sz w:val="26"/>
                       <w:szCs w:val="26"/>
                     </w:rPr>
-                    <w:t xml:space="preserve"> </w:t>
+                    <w:t>1</w:t>
                   </w:r>
+                </w:p>
+              </w:tc>
+              <w:tc>
+                <w:tcPr>
+                  <w:tcW w:w="5310" w:type="dxa"/>
+                  <w:vAlign w:val="center"/>
+                </w:tcPr>
+                <w:p>
+                  <w:pPr>
+                    <w:ind w:firstLine="0"/>
+                    <w:jc w:val="left"/>
+                    <w:textAlignment w:val="center"/>
+                    <w:rPr>
+                      <w:color w:val="000000"/>
+                      <w:sz w:val="26"/>
+                      <w:szCs w:val="26"/>
+                    </w:rPr>
+                  </w:pPr>
                   <w:r>
                     <w:rPr>
                       <w:color w:val="000000"/>
@@ -1804,33 +1777,17 @@
             <w:tr>
               <w:tc>
                 <w:tcPr>
-                  <w:tcW w:w="3060" w:type="dxa"/>
-                  <w:vMerge/>
-                </w:tcPr>
-                <w:p>
-                  <w:pPr>
-                    <w:ind w:firstLine="0"/>
-                    <w:textAlignment w:val="center"/>
-                    <w:rPr>
-                      <w:color w:val="000000"/>
-                      <w:sz w:val="26"/>
-                      <w:szCs w:val="26"/>
-                    </w:rPr>
-                  </w:pPr>
-                </w:p>
-              </w:tc>
-              <w:tc>
-                <w:tcPr>
-                  <w:tcW w:w="3240" w:type="dxa"/>
+                  <w:tcW w:w="1170" w:type="dxa"/>
+                  <w:vAlign w:val="center"/>
                 </w:tcPr>
                 <w:p>
                   <w:pPr>
                     <w:pStyle w:val="ListParagraph"/>
-                    <w:numPr>
-                      <w:ilvl w:val="0"/>
-                      <w:numId w:val="30"/>
-                    </w:numPr>
-                    <w:ind w:hanging="720"/>
+                    <w:tabs>
+                      <w:tab w:val="left" w:pos="525"/>
+                    </w:tabs>
+                    <w:ind w:left="255" w:right="230" w:firstLine="0"/>
+                    <w:jc w:val="center"/>
                     <w:textAlignment w:val="center"/>
                     <w:rPr>
                       <w:color w:val="000000"/>
@@ -1844,8 +1801,26 @@
                       <w:sz w:val="26"/>
                       <w:szCs w:val="26"/>
                     </w:rPr>
-                    <w:t xml:space="preserve"> </w:t>
+                    <w:t>2</w:t>
                   </w:r>
+                </w:p>
+              </w:tc>
+              <w:tc>
+                <w:tcPr>
+                  <w:tcW w:w="5310" w:type="dxa"/>
+                  <w:vAlign w:val="center"/>
+                </w:tcPr>
+                <w:p>
+                  <w:pPr>
+                    <w:ind w:firstLine="0"/>
+                    <w:jc w:val="left"/>
+                    <w:textAlignment w:val="center"/>
+                    <w:rPr>
+                      <w:color w:val="000000"/>
+                      <w:sz w:val="26"/>
+                      <w:szCs w:val="26"/>
+                    </w:rPr>
+                  </w:pPr>
                   <w:r>
                     <w:rPr>
                       <w:color w:val="000000"/>
@@ -1892,33 +1867,17 @@
             <w:tr>
               <w:tc>
                 <w:tcPr>
-                  <w:tcW w:w="3060" w:type="dxa"/>
-                  <w:vMerge/>
-                </w:tcPr>
-                <w:p>
-                  <w:pPr>
-                    <w:ind w:firstLine="0"/>
-                    <w:textAlignment w:val="center"/>
-                    <w:rPr>
-                      <w:color w:val="000000"/>
-                      <w:sz w:val="26"/>
-                      <w:szCs w:val="26"/>
-                    </w:rPr>
-                  </w:pPr>
-                </w:p>
-              </w:tc>
-              <w:tc>
-                <w:tcPr>
-                  <w:tcW w:w="3240" w:type="dxa"/>
+                  <w:tcW w:w="1170" w:type="dxa"/>
+                  <w:vAlign w:val="center"/>
                 </w:tcPr>
                 <w:p>
                   <w:pPr>
                     <w:pStyle w:val="ListParagraph"/>
-                    <w:numPr>
-                      <w:ilvl w:val="0"/>
-                      <w:numId w:val="30"/>
-                    </w:numPr>
-                    <w:ind w:hanging="720"/>
+                    <w:tabs>
+                      <w:tab w:val="left" w:pos="525"/>
+                    </w:tabs>
+                    <w:ind w:left="255" w:right="230" w:firstLine="0"/>
+                    <w:jc w:val="center"/>
                     <w:textAlignment w:val="center"/>
                     <w:rPr>
                       <w:color w:val="000000"/>
@@ -1932,8 +1891,26 @@
                       <w:sz w:val="26"/>
                       <w:szCs w:val="26"/>
                     </w:rPr>
-                    <w:t xml:space="preserve"> </w:t>
+                    <w:t>3</w:t>
                   </w:r>
+                </w:p>
+              </w:tc>
+              <w:tc>
+                <w:tcPr>
+                  <w:tcW w:w="5310" w:type="dxa"/>
+                  <w:vAlign w:val="center"/>
+                </w:tcPr>
+                <w:p>
+                  <w:pPr>
+                    <w:ind w:firstLine="0"/>
+                    <w:jc w:val="left"/>
+                    <w:textAlignment w:val="center"/>
+                    <w:rPr>
+                      <w:color w:val="000000"/>
+                      <w:sz w:val="26"/>
+                      <w:szCs w:val="26"/>
+                    </w:rPr>
+                  </w:pPr>
                   <w:r>
                     <w:rPr>
                       <w:color w:val="000000"/>
@@ -1988,33 +1965,17 @@
             <w:tr>
               <w:tc>
                 <w:tcPr>
-                  <w:tcW w:w="3060" w:type="dxa"/>
-                  <w:vMerge/>
-                </w:tcPr>
-                <w:p>
-                  <w:pPr>
-                    <w:ind w:firstLine="0"/>
-                    <w:textAlignment w:val="center"/>
-                    <w:rPr>
-                      <w:color w:val="000000"/>
-                      <w:sz w:val="26"/>
-                      <w:szCs w:val="26"/>
-                    </w:rPr>
-                  </w:pPr>
-                </w:p>
-              </w:tc>
-              <w:tc>
-                <w:tcPr>
-                  <w:tcW w:w="3240" w:type="dxa"/>
+                  <w:tcW w:w="1170" w:type="dxa"/>
+                  <w:vAlign w:val="center"/>
                 </w:tcPr>
                 <w:p>
                   <w:pPr>
                     <w:pStyle w:val="ListParagraph"/>
-                    <w:numPr>
-                      <w:ilvl w:val="0"/>
-                      <w:numId w:val="30"/>
-                    </w:numPr>
-                    <w:ind w:hanging="720"/>
+                    <w:tabs>
+                      <w:tab w:val="left" w:pos="525"/>
+                    </w:tabs>
+                    <w:ind w:left="255" w:right="230" w:firstLine="0"/>
+                    <w:jc w:val="center"/>
                     <w:textAlignment w:val="center"/>
                     <w:rPr>
                       <w:color w:val="000000"/>
@@ -2028,8 +1989,26 @@
                       <w:sz w:val="26"/>
                       <w:szCs w:val="26"/>
                     </w:rPr>
-                    <w:t xml:space="preserve"> </w:t>
+                    <w:t>4</w:t>
                   </w:r>
+                </w:p>
+              </w:tc>
+              <w:tc>
+                <w:tcPr>
+                  <w:tcW w:w="5310" w:type="dxa"/>
+                  <w:vAlign w:val="center"/>
+                </w:tcPr>
+                <w:p>
+                  <w:pPr>
+                    <w:ind w:firstLine="0"/>
+                    <w:jc w:val="left"/>
+                    <w:textAlignment w:val="center"/>
+                    <w:rPr>
+                      <w:color w:val="000000"/>
+                      <w:sz w:val="26"/>
+                      <w:szCs w:val="26"/>
+                    </w:rPr>
+                  </w:pPr>
                   <w:r>
                     <w:rPr>
                       <w:color w:val="000000"/>
@@ -2076,33 +2055,17 @@
             <w:tr>
               <w:tc>
                 <w:tcPr>
-                  <w:tcW w:w="3060" w:type="dxa"/>
-                  <w:vMerge/>
-                </w:tcPr>
-                <w:p>
-                  <w:pPr>
-                    <w:ind w:firstLine="0"/>
-                    <w:textAlignment w:val="center"/>
-                    <w:rPr>
-                      <w:color w:val="000000"/>
-                      <w:sz w:val="26"/>
-                      <w:szCs w:val="26"/>
-                    </w:rPr>
-                  </w:pPr>
-                </w:p>
-              </w:tc>
-              <w:tc>
-                <w:tcPr>
-                  <w:tcW w:w="3240" w:type="dxa"/>
+                  <w:tcW w:w="1170" w:type="dxa"/>
+                  <w:vAlign w:val="center"/>
                 </w:tcPr>
                 <w:p>
                   <w:pPr>
                     <w:pStyle w:val="ListParagraph"/>
-                    <w:numPr>
-                      <w:ilvl w:val="0"/>
-                      <w:numId w:val="30"/>
-                    </w:numPr>
-                    <w:ind w:hanging="720"/>
+                    <w:tabs>
+                      <w:tab w:val="left" w:pos="525"/>
+                    </w:tabs>
+                    <w:ind w:left="255" w:right="230" w:firstLine="0"/>
+                    <w:jc w:val="center"/>
                     <w:textAlignment w:val="center"/>
                     <w:rPr>
                       <w:color w:val="000000"/>
@@ -2116,8 +2079,26 @@
                       <w:sz w:val="26"/>
                       <w:szCs w:val="26"/>
                     </w:rPr>
-                    <w:t xml:space="preserve"> </w:t>
+                    <w:t>5</w:t>
                   </w:r>
+                </w:p>
+              </w:tc>
+              <w:tc>
+                <w:tcPr>
+                  <w:tcW w:w="5310" w:type="dxa"/>
+                  <w:vAlign w:val="center"/>
+                </w:tcPr>
+                <w:p>
+                  <w:pPr>
+                    <w:ind w:firstLine="0"/>
+                    <w:jc w:val="left"/>
+                    <w:textAlignment w:val="center"/>
+                    <w:rPr>
+                      <w:color w:val="000000"/>
+                      <w:sz w:val="26"/>
+                      <w:szCs w:val="26"/>
+                    </w:rPr>
+                  </w:pPr>
                   <w:r>
                     <w:rPr>
                       <w:color w:val="000000"/>
@@ -2172,33 +2153,17 @@
             <w:tr>
               <w:tc>
                 <w:tcPr>
-                  <w:tcW w:w="3060" w:type="dxa"/>
-                  <w:vMerge/>
-                </w:tcPr>
-                <w:p>
-                  <w:pPr>
-                    <w:ind w:firstLine="0"/>
-                    <w:textAlignment w:val="center"/>
-                    <w:rPr>
-                      <w:color w:val="000000"/>
-                      <w:sz w:val="26"/>
-                      <w:szCs w:val="26"/>
-                    </w:rPr>
-                  </w:pPr>
-                </w:p>
-              </w:tc>
-              <w:tc>
-                <w:tcPr>
-                  <w:tcW w:w="3240" w:type="dxa"/>
+                  <w:tcW w:w="1170" w:type="dxa"/>
+                  <w:vAlign w:val="center"/>
                 </w:tcPr>
                 <w:p>
                   <w:pPr>
                     <w:pStyle w:val="ListParagraph"/>
-                    <w:numPr>
-                      <w:ilvl w:val="0"/>
-                      <w:numId w:val="30"/>
-                    </w:numPr>
-                    <w:ind w:hanging="720"/>
+                    <w:tabs>
+                      <w:tab w:val="left" w:pos="525"/>
+                    </w:tabs>
+                    <w:ind w:left="255" w:right="230" w:firstLine="0"/>
+                    <w:jc w:val="center"/>
                     <w:textAlignment w:val="center"/>
                     <w:rPr>
                       <w:color w:val="000000"/>
@@ -2212,8 +2177,26 @@
                       <w:sz w:val="26"/>
                       <w:szCs w:val="26"/>
                     </w:rPr>
-                    <w:t xml:space="preserve"> </w:t>
+                    <w:t>6</w:t>
                   </w:r>
+                </w:p>
+              </w:tc>
+              <w:tc>
+                <w:tcPr>
+                  <w:tcW w:w="5310" w:type="dxa"/>
+                  <w:vAlign w:val="center"/>
+                </w:tcPr>
+                <w:p>
+                  <w:pPr>
+                    <w:ind w:firstLine="0"/>
+                    <w:jc w:val="left"/>
+                    <w:textAlignment w:val="center"/>
+                    <w:rPr>
+                      <w:color w:val="000000"/>
+                      <w:sz w:val="26"/>
+                      <w:szCs w:val="26"/>
+                    </w:rPr>
+                  </w:pPr>
                   <w:r>
                     <w:rPr>
                       <w:color w:val="000000"/>
@@ -2268,33 +2251,16 @@
             <w:tr>
               <w:tc>
                 <w:tcPr>
-                  <w:tcW w:w="3060" w:type="dxa"/>
-                  <w:vMerge/>
-                </w:tcPr>
-                <w:p>
-                  <w:pPr>
-                    <w:ind w:firstLine="0"/>
-                    <w:textAlignment w:val="center"/>
-                    <w:rPr>
-                      <w:color w:val="000000"/>
-                      <w:sz w:val="26"/>
-                      <w:szCs w:val="26"/>
-                    </w:rPr>
-                  </w:pPr>
-                </w:p>
-              </w:tc>
-              <w:tc>
-                <w:tcPr>
-                  <w:tcW w:w="3240" w:type="dxa"/>
+                  <w:tcW w:w="1170" w:type="dxa"/>
+                  <w:vAlign w:val="center"/>
                 </w:tcPr>
                 <w:p>
                   <w:pPr>
                     <w:pStyle w:val="ListParagraph"/>
-                    <w:numPr>
-                      <w:ilvl w:val="0"/>
-                      <w:numId w:val="30"/>
-                    </w:numPr>
-                    <w:ind w:hanging="720"/>
+                    <w:tabs>
+                      <w:tab w:val="left" w:pos="525"/>
+                    </w:tabs>
+                    <w:ind w:left="435" w:right="230" w:firstLine="0"/>
                     <w:textAlignment w:val="center"/>
                     <w:rPr>
                       <w:color w:val="000000"/>
@@ -2308,8 +2274,27 @@
                       <w:sz w:val="26"/>
                       <w:szCs w:val="26"/>
                     </w:rPr>
-                    <w:t xml:space="preserve"> </w:t>
+                    <w:lastRenderedPageBreak/>
+                    <w:t>7</w:t>
                   </w:r>
+                </w:p>
+              </w:tc>
+              <w:tc>
+                <w:tcPr>
+                  <w:tcW w:w="5310" w:type="dxa"/>
+                  <w:vAlign w:val="center"/>
+                </w:tcPr>
+                <w:p>
+                  <w:pPr>
+                    <w:ind w:firstLine="0"/>
+                    <w:jc w:val="left"/>
+                    <w:textAlignment w:val="center"/>
+                    <w:rPr>
+                      <w:color w:val="000000"/>
+                      <w:sz w:val="26"/>
+                      <w:szCs w:val="26"/>
+                    </w:rPr>
+                  </w:pPr>
                   <w:r>
                     <w:rPr>
                       <w:color w:val="000000"/>
@@ -2364,33 +2349,16 @@
             <w:tr>
               <w:tc>
                 <w:tcPr>
-                  <w:tcW w:w="3060" w:type="dxa"/>
-                  <w:vMerge/>
-                </w:tcPr>
-                <w:p>
-                  <w:pPr>
-                    <w:ind w:firstLine="0"/>
-                    <w:textAlignment w:val="center"/>
-                    <w:rPr>
-                      <w:color w:val="000000"/>
-                      <w:sz w:val="26"/>
-                      <w:szCs w:val="26"/>
-                    </w:rPr>
-                  </w:pPr>
-                </w:p>
-              </w:tc>
-              <w:tc>
-                <w:tcPr>
-                  <w:tcW w:w="3240" w:type="dxa"/>
+                  <w:tcW w:w="1170" w:type="dxa"/>
+                  <w:vAlign w:val="center"/>
                 </w:tcPr>
                 <w:p>
                   <w:pPr>
                     <w:pStyle w:val="ListParagraph"/>
-                    <w:numPr>
-                      <w:ilvl w:val="0"/>
-                      <w:numId w:val="30"/>
-                    </w:numPr>
-                    <w:ind w:hanging="720"/>
+                    <w:tabs>
+                      <w:tab w:val="left" w:pos="525"/>
+                    </w:tabs>
+                    <w:ind w:left="435" w:right="230" w:firstLine="0"/>
                     <w:textAlignment w:val="center"/>
                     <w:rPr>
                       <w:color w:val="000000"/>
@@ -2404,8 +2372,26 @@
                       <w:sz w:val="26"/>
                       <w:szCs w:val="26"/>
                     </w:rPr>
-                    <w:t xml:space="preserve"> </w:t>
+                    <w:t>8</w:t>
                   </w:r>
+                </w:p>
+              </w:tc>
+              <w:tc>
+                <w:tcPr>
+                  <w:tcW w:w="5310" w:type="dxa"/>
+                  <w:vAlign w:val="center"/>
+                </w:tcPr>
+                <w:p>
+                  <w:pPr>
+                    <w:ind w:firstLine="0"/>
+                    <w:jc w:val="left"/>
+                    <w:textAlignment w:val="center"/>
+                    <w:rPr>
+                      <w:color w:val="000000"/>
+                      <w:sz w:val="26"/>
+                      <w:szCs w:val="26"/>
+                    </w:rPr>
+                  </w:pPr>
                   <w:r>
                     <w:rPr>
                       <w:color w:val="000000"/>
@@ -2413,14 +2399,6 @@
                       <w:szCs w:val="26"/>
                     </w:rPr>
                     <w:t>CH003_CH003_Hang8_CH003_Cot1</w:t>
-                  </w:r>
-                  <w:r>
-                    <w:rPr>
-                      <w:color w:val="000000"/>
-                      <w:sz w:val="26"/>
-                      <w:szCs w:val="26"/>
-                    </w:rPr>
-                    <w:t xml:space="preserve">  </w:t>
                   </w:r>
                 </w:p>
               </w:tc>
@@ -2468,33 +2446,16 @@
             <w:tr>
               <w:tc>
                 <w:tcPr>
-                  <w:tcW w:w="3060" w:type="dxa"/>
-                  <w:vMerge/>
-                </w:tcPr>
-                <w:p>
-                  <w:pPr>
-                    <w:ind w:firstLine="0"/>
-                    <w:textAlignment w:val="center"/>
-                    <w:rPr>
-                      <w:color w:val="000000"/>
-                      <w:sz w:val="26"/>
-                      <w:szCs w:val="26"/>
-                    </w:rPr>
-                  </w:pPr>
-                </w:p>
-              </w:tc>
-              <w:tc>
-                <w:tcPr>
-                  <w:tcW w:w="3240" w:type="dxa"/>
+                  <w:tcW w:w="1170" w:type="dxa"/>
+                  <w:vAlign w:val="center"/>
                 </w:tcPr>
                 <w:p>
                   <w:pPr>
                     <w:pStyle w:val="ListParagraph"/>
-                    <w:numPr>
-                      <w:ilvl w:val="0"/>
-                      <w:numId w:val="30"/>
-                    </w:numPr>
-                    <w:ind w:hanging="720"/>
+                    <w:tabs>
+                      <w:tab w:val="left" w:pos="525"/>
+                    </w:tabs>
+                    <w:ind w:left="435" w:right="230" w:firstLine="0"/>
                     <w:textAlignment w:val="center"/>
                     <w:rPr>
                       <w:color w:val="000000"/>
@@ -2508,8 +2469,26 @@
                       <w:sz w:val="26"/>
                       <w:szCs w:val="26"/>
                     </w:rPr>
-                    <w:t xml:space="preserve"> </w:t>
+                    <w:t>9</w:t>
                   </w:r>
+                </w:p>
+              </w:tc>
+              <w:tc>
+                <w:tcPr>
+                  <w:tcW w:w="5310" w:type="dxa"/>
+                  <w:vAlign w:val="center"/>
+                </w:tcPr>
+                <w:p>
+                  <w:pPr>
+                    <w:ind w:firstLine="0"/>
+                    <w:jc w:val="left"/>
+                    <w:textAlignment w:val="center"/>
+                    <w:rPr>
+                      <w:color w:val="000000"/>
+                      <w:sz w:val="26"/>
+                      <w:szCs w:val="26"/>
+                    </w:rPr>
+                  </w:pPr>
                   <w:r>
                     <w:rPr>
                       <w:color w:val="000000"/>
@@ -2517,14 +2496,6 @@
                       <w:szCs w:val="26"/>
                     </w:rPr>
                     <w:t>CH003_CH003_Hang9_CH003_Cot1</w:t>
-                  </w:r>
-                  <w:r>
-                    <w:rPr>
-                      <w:color w:val="000000"/>
-                      <w:sz w:val="26"/>
-                      <w:szCs w:val="26"/>
-                    </w:rPr>
-                    <w:t xml:space="preserve">  </w:t>
                   </w:r>
                 </w:p>
               </w:tc>
@@ -2572,33 +2543,16 @@
             <w:tr>
               <w:tc>
                 <w:tcPr>
-                  <w:tcW w:w="3060" w:type="dxa"/>
-                  <w:vMerge/>
-                </w:tcPr>
-                <w:p>
-                  <w:pPr>
-                    <w:ind w:firstLine="0"/>
-                    <w:textAlignment w:val="center"/>
-                    <w:rPr>
-                      <w:color w:val="000000"/>
-                      <w:sz w:val="26"/>
-                      <w:szCs w:val="26"/>
-                    </w:rPr>
-                  </w:pPr>
-                </w:p>
-              </w:tc>
-              <w:tc>
-                <w:tcPr>
-                  <w:tcW w:w="3240" w:type="dxa"/>
+                  <w:tcW w:w="1170" w:type="dxa"/>
+                  <w:vAlign w:val="center"/>
                 </w:tcPr>
                 <w:p>
                   <w:pPr>
                     <w:pStyle w:val="ListParagraph"/>
-                    <w:numPr>
-                      <w:ilvl w:val="0"/>
-                      <w:numId w:val="30"/>
-                    </w:numPr>
-                    <w:ind w:hanging="720"/>
+                    <w:tabs>
+                      <w:tab w:val="left" w:pos="525"/>
+                    </w:tabs>
+                    <w:ind w:left="435" w:right="230" w:firstLine="0"/>
                     <w:textAlignment w:val="center"/>
                     <w:rPr>
                       <w:color w:val="000000"/>
@@ -2612,8 +2566,26 @@
                       <w:sz w:val="26"/>
                       <w:szCs w:val="26"/>
                     </w:rPr>
-                    <w:t xml:space="preserve"> </w:t>
+                    <w:t>10</w:t>
                   </w:r>
+                </w:p>
+              </w:tc>
+              <w:tc>
+                <w:tcPr>
+                  <w:tcW w:w="5310" w:type="dxa"/>
+                  <w:vAlign w:val="center"/>
+                </w:tcPr>
+                <w:p>
+                  <w:pPr>
+                    <w:ind w:firstLine="0"/>
+                    <w:jc w:val="left"/>
+                    <w:textAlignment w:val="center"/>
+                    <w:rPr>
+                      <w:color w:val="000000"/>
+                      <w:sz w:val="26"/>
+                      <w:szCs w:val="26"/>
+                    </w:rPr>
+                  </w:pPr>
                   <w:r>
                     <w:rPr>
                       <w:color w:val="000000"/>
@@ -2621,14 +2593,6 @@
                       <w:szCs w:val="26"/>
                     </w:rPr>
                     <w:t>CH003_CH003_Hang10_CH003_Cot1</w:t>
-                  </w:r>
-                  <w:r>
-                    <w:rPr>
-                      <w:color w:val="000000"/>
-                      <w:sz w:val="26"/>
-                      <w:szCs w:val="26"/>
-                    </w:rPr>
-                    <w:t xml:space="preserve">  </w:t>
                   </w:r>
                 </w:p>
               </w:tc>
@@ -2809,7 +2773,7 @@
                   <w:sz w:val="26"/>
                   <w:szCs w:val="26"/>
                 </w:rPr>
-                <w:alias w:val="CH004_PhanPhoi(BanBuon,BanLe)"/>
+                <w:alias w:val="CH004_PhanPhoi(BanBuonBanLe)"/>
                 <w:tag w:val="CheckBox"/>
                 <w:id w:val="1446587050"/>
                 <w14:checkbox>
@@ -2935,7 +2899,21 @@
                 <w:sz w:val="26"/>
                 <w:szCs w:val="26"/>
               </w:rPr>
-              <w:t xml:space="preserve">Khác </w:t>
+              <w:t>Khác</w:t>
+            </w:r>
+            <w:r>
+              <w:rPr>
+                <w:sz w:val="26"/>
+                <w:szCs w:val="26"/>
+              </w:rPr>
+              <w:t xml:space="preserve">: </w:t>
+            </w:r>
+            <w:r>
+              <w:rPr>
+                <w:sz w:val="26"/>
+                <w:szCs w:val="26"/>
+              </w:rPr>
+              <w:t xml:space="preserve"> </w:t>
             </w:r>
             <w:r>
               <w:rPr>
@@ -2950,20 +2928,6 @@
                 <w:szCs w:val="26"/>
               </w:rPr>
               <w:t xml:space="preserve"> </w:t>
-            </w:r>
-            <w:r>
-              <w:rPr>
-                <w:sz w:val="26"/>
-                <w:szCs w:val="26"/>
-              </w:rPr>
-              <w:t>……………………………………………………………</w:t>
-            </w:r>
-            <w:r>
-              <w:rPr>
-                <w:sz w:val="26"/>
-                <w:szCs w:val="26"/>
-              </w:rPr>
-              <w:t>.</w:t>
             </w:r>
           </w:p>
           <w:p>
@@ -3297,7 +3261,21 @@
                 <w:sz w:val="26"/>
                 <w:szCs w:val="26"/>
               </w:rPr>
-              <w:t xml:space="preserve">Khác </w:t>
+              <w:t>Khác</w:t>
+            </w:r>
+            <w:r>
+              <w:rPr>
+                <w:sz w:val="26"/>
+                <w:szCs w:val="26"/>
+              </w:rPr>
+              <w:t xml:space="preserve">: </w:t>
+            </w:r>
+            <w:r>
+              <w:rPr>
+                <w:sz w:val="26"/>
+                <w:szCs w:val="26"/>
+              </w:rPr>
+              <w:t xml:space="preserve"> </w:t>
             </w:r>
             <w:r>
               <w:rPr>
@@ -3312,13 +3290,6 @@
                 <w:szCs w:val="26"/>
               </w:rPr>
               <w:t xml:space="preserve"> </w:t>
-            </w:r>
-            <w:r>
-              <w:rPr>
-                <w:sz w:val="26"/>
-                <w:szCs w:val="26"/>
-              </w:rPr>
-              <w:t>……………………………………………………………</w:t>
             </w:r>
           </w:p>
           <w:p>
@@ -3385,20 +3356,6 @@
               </w:rPr>
               <w:t>CH006</w:t>
             </w:r>
-            <w:r>
-              <w:rPr>
-                <w:sz w:val="26"/>
-                <w:szCs w:val="26"/>
-              </w:rPr>
-              <w:t xml:space="preserve"> </w:t>
-            </w:r>
-            <w:r>
-              <w:rPr>
-                <w:sz w:val="26"/>
-                <w:szCs w:val="26"/>
-              </w:rPr>
-              <w:t>……………………………………………………………………………......</w:t>
-            </w:r>
           </w:p>
           <w:p>
             <w:pPr>
@@ -3523,6 +3480,7 @@
                 <w:sz w:val="26"/>
                 <w:szCs w:val="26"/>
               </w:rPr>
+              <w:lastRenderedPageBreak/>
               <w:t>……………………………………………………………………………………......</w:t>
             </w:r>
           </w:p>
@@ -3570,7 +3528,6 @@
                 <w:sz w:val="26"/>
                 <w:szCs w:val="26"/>
               </w:rPr>
-              <w:lastRenderedPageBreak/>
               <w:t>CH007</w:t>
             </w:r>
             <w:r>
@@ -3579,13 +3536,6 @@
                 <w:szCs w:val="26"/>
               </w:rPr>
               <w:t xml:space="preserve"> </w:t>
-            </w:r>
-            <w:r>
-              <w:rPr>
-                <w:sz w:val="26"/>
-                <w:szCs w:val="26"/>
-              </w:rPr>
-              <w:t>……………………………………………………………………………......</w:t>
             </w:r>
           </w:p>
           <w:p>
@@ -4001,7 +3951,21 @@
                 <w:sz w:val="26"/>
                 <w:szCs w:val="26"/>
               </w:rPr>
-              <w:t xml:space="preserve">Khác </w:t>
+              <w:t>Khác</w:t>
+            </w:r>
+            <w:r>
+              <w:rPr>
+                <w:sz w:val="26"/>
+                <w:szCs w:val="26"/>
+              </w:rPr>
+              <w:t>:</w:t>
+            </w:r>
+            <w:r>
+              <w:rPr>
+                <w:sz w:val="26"/>
+                <w:szCs w:val="26"/>
+              </w:rPr>
+              <w:t xml:space="preserve"> </w:t>
             </w:r>
             <w:r>
               <w:rPr>
@@ -4009,20 +3973,6 @@
                 <w:szCs w:val="26"/>
               </w:rPr>
               <w:t>CH008_Comment</w:t>
-            </w:r>
-            <w:r>
-              <w:rPr>
-                <w:sz w:val="26"/>
-                <w:szCs w:val="26"/>
-              </w:rPr>
-              <w:t xml:space="preserve"> </w:t>
-            </w:r>
-            <w:r>
-              <w:rPr>
-                <w:sz w:val="26"/>
-                <w:szCs w:val="26"/>
-              </w:rPr>
-              <w:t>…………………………………………………………</w:t>
             </w:r>
           </w:p>
           <w:p>
@@ -4050,7 +4000,7 @@
                 <w:sz w:val="26"/>
                 <w:szCs w:val="26"/>
               </w:rPr>
-              <w:t>Doanh nghiệp đã từng tham gia vào các khoá tập huấn, đào tạo về nghiên cứu, phát triển thị trường trong và ngoài ngước?</w:t>
+              <w:t>Doanh nghiệp đã từng tham gia vào các khoá tập huấn, đào tạo về nghiên cứu, phát triển thị trường trong và ngoài nước?</w:t>
             </w:r>
           </w:p>
           <w:p>
@@ -4637,6 +4587,7 @@
                 <w:sz w:val="26"/>
                 <w:szCs w:val="26"/>
               </w:rPr>
+              <w:lastRenderedPageBreak/>
               <w:t xml:space="preserve">Nêu rõ khó khăn doanh nghiệp gặp phải trong khâu tiêu thụ sản phẩm: </w:t>
             </w:r>
           </w:p>
@@ -4658,20 +4609,6 @@
                 <w:szCs w:val="26"/>
               </w:rPr>
               <w:t>CH013</w:t>
-            </w:r>
-            <w:r>
-              <w:rPr>
-                <w:sz w:val="26"/>
-                <w:szCs w:val="26"/>
-              </w:rPr>
-              <w:t xml:space="preserve"> </w:t>
-            </w:r>
-            <w:r>
-              <w:rPr>
-                <w:sz w:val="26"/>
-                <w:szCs w:val="26"/>
-              </w:rPr>
-              <w:t>…………………………………………………………………………......</w:t>
             </w:r>
           </w:p>
           <w:p>
@@ -4692,7 +4629,6 @@
                 <w:sz w:val="26"/>
                 <w:szCs w:val="26"/>
               </w:rPr>
-              <w:lastRenderedPageBreak/>
               <w:t>……………………………………………………………………………………......</w:t>
             </w:r>
           </w:p>
@@ -5244,7 +5180,23 @@
                 <w:sz w:val="26"/>
                 <w:szCs w:val="26"/>
               </w:rPr>
-              <w:t xml:space="preserve"> Khác </w:t>
+              <w:t xml:space="preserve"> Khác</w:t>
+            </w:r>
+            <w:r>
+              <w:rPr>
+                <w:color w:val="000000"/>
+                <w:sz w:val="26"/>
+                <w:szCs w:val="26"/>
+              </w:rPr>
+              <w:t>:</w:t>
+            </w:r>
+            <w:r>
+              <w:rPr>
+                <w:color w:val="000000"/>
+                <w:sz w:val="26"/>
+                <w:szCs w:val="26"/>
+              </w:rPr>
+              <w:t xml:space="preserve"> </w:t>
             </w:r>
             <w:r>
               <w:rPr>
@@ -5253,22 +5205,6 @@
                 <w:szCs w:val="26"/>
               </w:rPr>
               <w:t>CH015_Comment</w:t>
-            </w:r>
-            <w:r>
-              <w:rPr>
-                <w:color w:val="000000" w:themeColor="text1"/>
-                <w:sz w:val="26"/>
-                <w:szCs w:val="26"/>
-              </w:rPr>
-              <w:t xml:space="preserve"> </w:t>
-            </w:r>
-            <w:r>
-              <w:rPr>
-                <w:color w:val="000000" w:themeColor="text1"/>
-                <w:sz w:val="26"/>
-                <w:szCs w:val="26"/>
-              </w:rPr>
-              <w:t>…………………………………………………………</w:t>
             </w:r>
           </w:p>
           <w:p>
@@ -5536,7 +5472,14 @@
                 <w:sz w:val="26"/>
                 <w:szCs w:val="26"/>
               </w:rPr>
-              <w:t xml:space="preserve">Khác </w:t>
+              <w:t>Khác</w:t>
+            </w:r>
+            <w:r>
+              <w:rPr>
+                <w:sz w:val="26"/>
+                <w:szCs w:val="26"/>
+              </w:rPr>
+              <w:t xml:space="preserve">: </w:t>
             </w:r>
             <w:r>
               <w:rPr>
@@ -5544,20 +5487,6 @@
                 <w:szCs w:val="26"/>
               </w:rPr>
               <w:t>CH016_Comment</w:t>
-            </w:r>
-            <w:r>
-              <w:rPr>
-                <w:sz w:val="26"/>
-                <w:szCs w:val="26"/>
-              </w:rPr>
-              <w:t xml:space="preserve"> </w:t>
-            </w:r>
-            <w:r>
-              <w:rPr>
-                <w:sz w:val="26"/>
-                <w:szCs w:val="26"/>
-              </w:rPr>
-              <w:t>……………………………………………………………</w:t>
             </w:r>
           </w:p>
           <w:p>
@@ -5891,21 +5820,8 @@
                 <w:sz w:val="26"/>
                 <w:szCs w:val="26"/>
               </w:rPr>
+              <w:lastRenderedPageBreak/>
               <w:t>CH018</w:t>
-            </w:r>
-            <w:r>
-              <w:rPr>
-                <w:sz w:val="26"/>
-                <w:szCs w:val="26"/>
-              </w:rPr>
-              <w:t xml:space="preserve"> </w:t>
-            </w:r>
-            <w:r>
-              <w:rPr>
-                <w:sz w:val="26"/>
-                <w:szCs w:val="26"/>
-              </w:rPr>
-              <w:t>…………………………………………………………………………......</w:t>
             </w:r>
           </w:p>
           <w:p>
@@ -5926,7 +5842,6 @@
                 <w:sz w:val="26"/>
                 <w:szCs w:val="26"/>
               </w:rPr>
-              <w:lastRenderedPageBreak/>
               <w:t>……………………………………………………………………………………......</w:t>
             </w:r>
           </w:p>
@@ -6428,7 +6343,7 @@
                   <w:sz w:val="26"/>
                   <w:szCs w:val="26"/>
                 </w:rPr>
-                <w:alias w:val="CH020_CoBan(BaoGomThongTinSanPhamThongTinCoBanCuaTungSuKien)CoBan(BaoGomThongTinSanPhamThongTinCoBanCuaTungSuKien)"/>
+                <w:alias w:val="CoBan(BaoGomThongTinSanPhamThongTinCoBanCuaTungSuKien)"/>
                 <w:tag w:val="CheckBox"/>
                 <w:id w:val="-629866754"/>
                 <w14:checkbox>
@@ -6528,6 +6443,13 @@
                 <w:sz w:val="26"/>
                 <w:szCs w:val="26"/>
               </w:rPr>
+              <w:t>:</w:t>
+            </w:r>
+            <w:r>
+              <w:rPr>
+                <w:sz w:val="26"/>
+                <w:szCs w:val="26"/>
+              </w:rPr>
               <w:t xml:space="preserve"> </w:t>
             </w:r>
             <w:r>
@@ -6537,30 +6459,6 @@
               </w:rPr>
               <w:t>CH020_Comment</w:t>
             </w:r>
-            <w:r>
-              <w:rPr>
-                <w:sz w:val="26"/>
-                <w:szCs w:val="26"/>
-              </w:rPr>
-              <w:t xml:space="preserve"> </w:t>
-            </w:r>
-            <w:r>
-              <w:rPr>
-                <w:sz w:val="26"/>
-                <w:szCs w:val="26"/>
-              </w:rPr>
-              <w:t>…………………………………………………………….</w:t>
-            </w:r>
-          </w:p>
-          <w:p>
-            <w:pPr>
-              <w:ind w:left="705" w:firstLine="0"/>
-              <w:textAlignment w:val="center"/>
-              <w:rPr>
-                <w:sz w:val="26"/>
-                <w:szCs w:val="26"/>
-              </w:rPr>
-            </w:pPr>
           </w:p>
           <w:p>
             <w:pPr>
@@ -7596,7 +7494,7 @@
                 <w:sz w:val="26"/>
                 <w:szCs w:val="26"/>
               </w:rPr>
-              <w:t xml:space="preserve"> Có phí </w:t>
+              <w:t xml:space="preserve"> Có phí</w:t>
             </w:r>
             <w:r>
               <w:rPr>
@@ -7605,7 +7503,7 @@
                 <w:sz w:val="26"/>
                 <w:szCs w:val="26"/>
               </w:rPr>
-              <w:t xml:space="preserve">(Mức phí là: </w:t>
+              <w:t xml:space="preserve">: </w:t>
             </w:r>
             <w:r>
               <w:rPr>
@@ -7614,6 +7512,24 @@
                 <w:sz w:val="26"/>
                 <w:szCs w:val="26"/>
               </w:rPr>
+              <w:t>Mức phí là:</w:t>
+            </w:r>
+            <w:r>
+              <w:rPr>
+                <w:i/>
+                <w:color w:val="000000"/>
+                <w:sz w:val="26"/>
+                <w:szCs w:val="26"/>
+              </w:rPr>
+              <w:t xml:space="preserve"> </w:t>
+            </w:r>
+            <w:r>
+              <w:rPr>
+                <w:i/>
+                <w:color w:val="000000"/>
+                <w:sz w:val="26"/>
+                <w:szCs w:val="26"/>
+              </w:rPr>
               <w:t>CH025_Comment</w:t>
             </w:r>
             <w:r>
@@ -7624,15 +7540,6 @@
                 <w:szCs w:val="26"/>
               </w:rPr>
               <w:t xml:space="preserve"> </w:t>
-            </w:r>
-            <w:r>
-              <w:rPr>
-                <w:i/>
-                <w:color w:val="000000"/>
-                <w:sz w:val="26"/>
-                <w:szCs w:val="26"/>
-              </w:rPr>
-              <w:t>………………………………………………)</w:t>
             </w:r>
           </w:p>
           <w:p>
@@ -8085,7 +7992,7 @@
                 <w:sz w:val="26"/>
                 <w:szCs w:val="26"/>
               </w:rPr>
-              <w:t>Doanh nghiệp sẵn sàng kết nối và chia sẻ dữ liệu với các hệ thống TXNG nào sau đây ?</w:t>
+              <w:t>Doanh nghiệp sẵn sàng kết nối và chia sẻ dữ liệu với các hệ thống TXNG nào sau đây?</w:t>
             </w:r>
           </w:p>
           <w:p>
@@ -8386,14 +8293,23 @@
                 <w:sz w:val="26"/>
                 <w:szCs w:val="26"/>
               </w:rPr>
-              <w:t xml:space="preserve"> Khác CH028_Comment </w:t>
-            </w:r>
-            <w:r>
-              <w:rPr>
-                <w:sz w:val="26"/>
-                <w:szCs w:val="26"/>
-              </w:rPr>
-              <w:t>……………………………………………………….......</w:t>
+              <w:t xml:space="preserve"> Khác</w:t>
+            </w:r>
+            <w:r>
+              <w:rPr>
+                <w:color w:val="000000"/>
+                <w:sz w:val="26"/>
+                <w:szCs w:val="26"/>
+              </w:rPr>
+              <w:t>:</w:t>
+            </w:r>
+            <w:r>
+              <w:rPr>
+                <w:color w:val="000000"/>
+                <w:sz w:val="26"/>
+                <w:szCs w:val="26"/>
+              </w:rPr>
+              <w:t xml:space="preserve"> CH028_Comment </w:t>
             </w:r>
           </w:p>
           <w:p>
@@ -8698,7 +8614,21 @@
                 <w:sz w:val="26"/>
                 <w:szCs w:val="26"/>
               </w:rPr>
-              <w:t xml:space="preserve">Khác </w:t>
+              <w:t>Khác</w:t>
+            </w:r>
+            <w:r>
+              <w:rPr>
+                <w:sz w:val="26"/>
+                <w:szCs w:val="26"/>
+              </w:rPr>
+              <w:t>:</w:t>
+            </w:r>
+            <w:r>
+              <w:rPr>
+                <w:sz w:val="26"/>
+                <w:szCs w:val="26"/>
+              </w:rPr>
+              <w:t xml:space="preserve"> </w:t>
             </w:r>
             <w:r>
               <w:rPr>
@@ -8706,20 +8636,6 @@
                 <w:szCs w:val="26"/>
               </w:rPr>
               <w:t>CH029_Comment</w:t>
-            </w:r>
-            <w:r>
-              <w:rPr>
-                <w:sz w:val="26"/>
-                <w:szCs w:val="26"/>
-              </w:rPr>
-              <w:t xml:space="preserve"> </w:t>
-            </w:r>
-            <w:r>
-              <w:rPr>
-                <w:sz w:val="26"/>
-                <w:szCs w:val="26"/>
-              </w:rPr>
-              <w:t>…………………………………………………………......</w:t>
             </w:r>
           </w:p>
         </w:tc>
@@ -9504,6 +9420,13 @@
                 <w:sz w:val="26"/>
                 <w:szCs w:val="26"/>
               </w:rPr>
+              <w:t>:</w:t>
+            </w:r>
+            <w:r>
+              <w:rPr>
+                <w:sz w:val="26"/>
+                <w:szCs w:val="26"/>
+              </w:rPr>
               <w:t xml:space="preserve"> </w:t>
             </w:r>
             <w:r>
@@ -9519,13 +9442,6 @@
                 <w:szCs w:val="26"/>
               </w:rPr>
               <w:t xml:space="preserve"> </w:t>
-            </w:r>
-            <w:r>
-              <w:rPr>
-                <w:sz w:val="26"/>
-                <w:szCs w:val="26"/>
-              </w:rPr>
-              <w:t>……………………………………………………………..</w:t>
             </w:r>
           </w:p>
           <w:p>
@@ -9882,21 +9798,7 @@
                 <w:sz w:val="26"/>
                 <w:szCs w:val="26"/>
               </w:rPr>
-              <w:t xml:space="preserve">CH033 </w:t>
-            </w:r>
-            <w:r>
-              <w:rPr>
-                <w:sz w:val="26"/>
-                <w:szCs w:val="26"/>
-              </w:rPr>
-              <w:t>………………………………………………………………………</w:t>
-            </w:r>
-            <w:r>
-              <w:rPr>
-                <w:sz w:val="26"/>
-                <w:szCs w:val="26"/>
-              </w:rPr>
-              <w:t>……….</w:t>
+              <w:t>CH033</w:t>
             </w:r>
           </w:p>
           <w:p>
@@ -10055,27 +9957,6 @@
                 <w:szCs w:val="26"/>
               </w:rPr>
               <w:t>CH034</w:t>
-            </w:r>
-            <w:r>
-              <w:rPr>
-                <w:sz w:val="26"/>
-                <w:szCs w:val="26"/>
-              </w:rPr>
-              <w:t xml:space="preserve"> </w:t>
-            </w:r>
-            <w:r>
-              <w:rPr>
-                <w:sz w:val="26"/>
-                <w:szCs w:val="26"/>
-              </w:rPr>
-              <w:t>……………………………………………………………………………</w:t>
-            </w:r>
-            <w:r>
-              <w:rPr>
-                <w:sz w:val="26"/>
-                <w:szCs w:val="26"/>
-              </w:rPr>
-              <w:t>….</w:t>
             </w:r>
           </w:p>
           <w:p>
@@ -10214,27 +10095,6 @@
                 <w:szCs w:val="26"/>
               </w:rPr>
               <w:t>CH035</w:t>
-            </w:r>
-            <w:r>
-              <w:rPr>
-                <w:sz w:val="26"/>
-                <w:szCs w:val="26"/>
-              </w:rPr>
-              <w:t xml:space="preserve"> </w:t>
-            </w:r>
-            <w:r>
-              <w:rPr>
-                <w:sz w:val="26"/>
-                <w:szCs w:val="26"/>
-              </w:rPr>
-              <w:t>……………………………………………………………………………</w:t>
-            </w:r>
-            <w:r>
-              <w:rPr>
-                <w:sz w:val="26"/>
-                <w:szCs w:val="26"/>
-              </w:rPr>
-              <w:t>…</w:t>
             </w:r>
           </w:p>
           <w:p>

</xml_diff>